<commit_message>
BP 2004 GMS Zeugnis SJ
</commit_message>
<xml_diff>
--- a/template/BP 2004/BP2004_Jahreszeugnis_Lernentwicklungsbericht.docx
+++ b/template/BP 2004/BP2004_Jahreszeugnis_Lernentwicklungsbericht.docx
@@ -3612,7 +3612,6 @@
                 <w:placeholder>
                   <w:docPart w:val="890E7A489C0F458A9DA4F1B99666A97F"/>
                 </w:placeholder>
-                <w:showingPlcHdr/>
                 <w:comboBox>
                   <w:listItem w:value="Wählen Sie ein Element aus."/>
                   <w:listItem w:displayText="   " w:value="   "/>
@@ -3625,27 +3624,10 @@
               <w:sdtContent>
                 <w:r>
                   <w:rPr>
-                    <w:rStyle w:val="a9"/>
                     <w:rFonts w:ascii="Arial" w:hAnsi="Arial" w:cs="Arial"/>
                     <w:b/>
                   </w:rPr>
-                  <w:t xml:space="preserve">Wählen Sie ein </w:t>
-                </w:r>
-                <w:r>
-                  <w:rPr>
-                    <w:rStyle w:val="a9"/>
-                    <w:rFonts w:ascii="Arial" w:hAnsi="Arial" w:cs="Arial"/>
-                    <w:b/>
-                  </w:rPr>
-                  <w:t>Fach</w:t>
-                </w:r>
-                <w:r>
-                  <w:rPr>
-                    <w:rStyle w:val="a9"/>
-                    <w:rFonts w:ascii="Arial" w:hAnsi="Arial" w:cs="Arial"/>
-                    <w:b/>
-                  </w:rPr>
-                  <w:t xml:space="preserve"> aus.</w:t>
+                  <w:t>Technik</w:t>
                 </w:r>
               </w:sdtContent>
             </w:sdt>
@@ -3892,7 +3874,6 @@
                 <w:placeholder>
                   <w:docPart w:val="6693A0C84F914849A8BD57D238339BE9"/>
                 </w:placeholder>
-                <w:showingPlcHdr/>
                 <w:comboBox>
                   <w:listItem w:value="Wählen Sie ein Element aus."/>
                   <w:listItem w:displayText="   " w:value="   "/>
@@ -3911,27 +3892,9 @@
               <w:sdtContent>
                 <w:r>
                   <w:rPr>
-                    <w:rStyle w:val="a9"/>
-                    <w:rFonts w:ascii="Arial" w:hAnsi="Arial" w:cs="Arial"/>
-                    <w:b/>
+                    <w:rStyle w:val="Formatvorlage1"/>
                   </w:rPr>
-                  <w:t xml:space="preserve">Wählen Sie ein </w:t>
-                </w:r>
-                <w:r>
-                  <w:rPr>
-                    <w:rStyle w:val="a9"/>
-                    <w:rFonts w:ascii="Arial" w:hAnsi="Arial" w:cs="Arial"/>
-                    <w:b/>
-                  </w:rPr>
-                  <w:t>Fach</w:t>
-                </w:r>
-                <w:r>
-                  <w:rPr>
-                    <w:rStyle w:val="a9"/>
-                    <w:rFonts w:ascii="Arial" w:hAnsi="Arial" w:cs="Arial"/>
-                    <w:b/>
-                  </w:rPr>
-                  <w:t xml:space="preserve"> aus.</w:t>
+                  <w:t>Spanisch</w:t>
                 </w:r>
               </w:sdtContent>
             </w:sdt>
@@ -7327,6 +7290,7 @@
     <w:rsid w:val="00A47D7F"/>
     <w:rsid w:val="00AF49E8"/>
     <w:rsid w:val="00AF4FBF"/>
+    <w:rsid w:val="00C30619"/>
     <w:rsid w:val="00E7087E"/>
     <w:rsid w:val="00F36171"/>
   </w:rsids>
@@ -8187,7 +8151,7 @@
 </file>
 
 <file path=customXml/itemProps1.xml><?xml version="1.0" encoding="utf-8"?>
-<ds:datastoreItem xmlns:ds="http://schemas.openxmlformats.org/officeDocument/2006/customXml" ds:itemID="{16945695-24CD-4381-AEAB-E9C8A29B6749}">
+<ds:datastoreItem xmlns:ds="http://schemas.openxmlformats.org/officeDocument/2006/customXml" ds:itemID="{59A8C49E-CB6B-4C2F-B0CB-EBA77FFDE92E}">
   <ds:schemaRefs>
     <ds:schemaRef ds:uri="http://schemas.openxmlformats.org/officeDocument/2006/bibliography"/>
   </ds:schemaRefs>

</xml_diff>